<commit_message>
change error spell mean
</commit_message>
<xml_diff>
--- a/GNU_Make_Manual_CN.docx
+++ b/GNU_Make_Manual_CN.docx
@@ -17,10 +17,10 @@
       </w:r>
     </w:p>
     <w:p>
-      <w:bookmarkStart w:id="2" w:name="OLE_LINK5"/>
-      <w:bookmarkStart w:id="3" w:name="OLE_LINK6"/>
-      <w:bookmarkStart w:id="4" w:name="OLE_LINK31"/>
-      <w:bookmarkStart w:id="5" w:name="OLE_LINK32"/>
+      <w:bookmarkStart w:id="2" w:name="OLE_LINK31"/>
+      <w:bookmarkStart w:id="3" w:name="OLE_LINK32"/>
+      <w:bookmarkStart w:id="4" w:name="OLE_LINK5"/>
+      <w:bookmarkStart w:id="5" w:name="OLE_LINK6"/>
       <w:bookmarkEnd w:id="0"/>
       <w:bookmarkEnd w:id="1"/>
       <w:r>
@@ -47,9 +47,6 @@
       <w:pPr>
         <w:ind w:firstLine="420"/>
         <w:jc w:val="left"/>
-        <w:rPr>
-          <w:rFonts w:hint="eastAsia"/>
-        </w:rPr>
       </w:pPr>
       <w:r>
         <w:rPr>
@@ -74,9 +71,6 @@
       <w:pPr>
         <w:ind w:firstLine="420"/>
         <w:jc w:val="left"/>
-        <w:rPr>
-          <w:rFonts w:hint="eastAsia"/>
-        </w:rPr>
       </w:pPr>
       <w:hyperlink r:id="rId9" w:history="1">
         <w:r>
@@ -90,9 +84,6 @@
     <w:p>
       <w:pPr>
         <w:ind w:firstLine="420"/>
-        <w:rPr>
-          <w:rFonts w:hint="eastAsia"/>
-        </w:rPr>
       </w:pPr>
       <w:r>
         <w:rPr>
@@ -113,7 +104,6 @@
       <w:pPr>
         <w:rPr>
           <w:rStyle w:val="a5"/>
-          <w:rFonts w:hint="eastAsia"/>
         </w:rPr>
       </w:pPr>
       <w:r>
@@ -214,7 +204,6 @@
         <w:ind w:firstLineChars="0"/>
         <w:rPr>
           <w:rStyle w:val="a5"/>
-          <w:rFonts w:hint="eastAsia"/>
           <w:color w:val="auto"/>
           <w:u w:val="none"/>
         </w:rPr>
@@ -290,6 +279,8 @@
         <w:br w:type="page"/>
       </w:r>
     </w:p>
+    <w:bookmarkEnd w:id="2"/>
+    <w:bookmarkEnd w:id="3"/>
     <w:p>
       <w:pPr>
         <w:pStyle w:val="1"/>
@@ -299,10 +290,6 @@
         </w:numPr>
         <w:jc w:val="left"/>
       </w:pPr>
-      <w:bookmarkStart w:id="8" w:name="_GoBack"/>
-      <w:bookmarkEnd w:id="4"/>
-      <w:bookmarkEnd w:id="5"/>
-      <w:bookmarkEnd w:id="8"/>
       <w:r>
         <w:rPr>
           <w:rFonts w:hint="eastAsia"/>
@@ -317,8 +304,8 @@
         <w:t>概览</w:t>
       </w:r>
     </w:p>
-    <w:bookmarkEnd w:id="2"/>
-    <w:bookmarkEnd w:id="3"/>
+    <w:bookmarkEnd w:id="4"/>
+    <w:bookmarkEnd w:id="5"/>
     <w:p>
       <w:r>
         <w:rPr>
@@ -903,7 +890,7 @@
         </w:rPr>
         <w:t>命令行参数指定重新编译哪些文件，或者如何编译。</w:t>
       </w:r>
-      <w:commentRangeStart w:id="9"/>
+      <w:commentRangeStart w:id="8"/>
       <w:r>
         <w:rPr>
           <w:rFonts w:hint="eastAsia"/>
@@ -958,12 +945,12 @@
         </w:rPr>
         <w:t>页</w:t>
       </w:r>
-      <w:commentRangeEnd w:id="9"/>
+      <w:commentRangeEnd w:id="8"/>
       <w:r>
         <w:rPr>
           <w:rStyle w:val="a6"/>
         </w:rPr>
-        <w:commentReference w:id="9"/>
+        <w:commentReference w:id="8"/>
       </w:r>
       <w:r>
         <w:rPr>
@@ -980,8 +967,8 @@
           <w:numId w:val="1"/>
         </w:numPr>
       </w:pPr>
-      <w:bookmarkStart w:id="10" w:name="OLE_LINK7"/>
-      <w:bookmarkStart w:id="11" w:name="OLE_LINK8"/>
+      <w:bookmarkStart w:id="9" w:name="OLE_LINK7"/>
+      <w:bookmarkStart w:id="10" w:name="OLE_LINK8"/>
       <w:r>
         <w:rPr>
           <w:rFonts w:hint="eastAsia"/>
@@ -989,8 +976,8 @@
         <w:t>如何阅读该手册</w:t>
       </w:r>
     </w:p>
+    <w:bookmarkEnd w:id="9"/>
     <w:bookmarkEnd w:id="10"/>
-    <w:bookmarkEnd w:id="11"/>
     <w:p>
       <w:r>
         <w:rPr>
@@ -1040,6 +1027,106 @@
         </w:rPr>
         <w:t>的信息。</w:t>
       </w:r>
+      <w:commentRangeStart w:id="11"/>
+      <w:r>
+        <w:rPr>
+          <w:rFonts w:hint="eastAsia"/>
+        </w:rPr>
+        <w:t>第</w:t>
+      </w:r>
+      <w:r>
+        <w:rPr>
+          <w:rFonts w:hint="eastAsia"/>
+        </w:rPr>
+        <w:t>2</w:t>
+      </w:r>
+      <w:r>
+        <w:rPr>
+          <w:rFonts w:hint="eastAsia"/>
+        </w:rPr>
+        <w:t>章</w:t>
+      </w:r>
+      <w:r>
+        <w:rPr>
+          <w:rFonts w:hint="eastAsia"/>
+        </w:rPr>
+        <w:t>[Makefile</w:t>
+      </w:r>
+      <w:r>
+        <w:rPr>
+          <w:rFonts w:hint="eastAsia"/>
+        </w:rPr>
+        <w:t>简介</w:t>
+      </w:r>
+      <w:r>
+        <w:rPr>
+          <w:rFonts w:hint="eastAsia"/>
+        </w:rPr>
+        <w:t>]</w:t>
+      </w:r>
+      <w:r>
+        <w:rPr>
+          <w:rFonts w:hint="eastAsia"/>
+        </w:rPr>
+        <w:t>，</w:t>
+      </w:r>
+      <w:r>
+        <w:rPr>
+          <w:rFonts w:hint="eastAsia"/>
+        </w:rPr>
+        <w:t>第</w:t>
+      </w:r>
+      <w:r>
+        <w:rPr>
+          <w:rFonts w:hint="eastAsia"/>
+        </w:rPr>
+        <w:t>3</w:t>
+      </w:r>
+      <w:r>
+        <w:rPr>
+          <w:rFonts w:hint="eastAsia"/>
+        </w:rPr>
+        <w:t>页</w:t>
+      </w:r>
+      <w:commentRangeEnd w:id="11"/>
+      <w:r>
+        <w:rPr>
+          <w:rStyle w:val="a6"/>
+        </w:rPr>
+        <w:commentReference w:id="11"/>
+      </w:r>
+      <w:r>
+        <w:rPr>
+          <w:rFonts w:hint="eastAsia"/>
+        </w:rPr>
+        <w:t>是例外，该章全都是简介。</w:t>
+      </w:r>
+    </w:p>
+    <w:p>
+      <w:r>
+        <w:rPr>
+          <w:rFonts w:hint="eastAsia"/>
+        </w:rPr>
+        <w:tab/>
+      </w:r>
+      <w:r>
+        <w:rPr>
+          <w:rFonts w:hint="eastAsia"/>
+        </w:rPr>
+        <w:t>如果你熟悉其他</w:t>
+      </w:r>
+      <w:r>
+        <w:rPr>
+          <w:rFonts w:hint="eastAsia"/>
+        </w:rPr>
+        <w:t>make</w:t>
+      </w:r>
+      <w:r>
+        <w:rPr>
+          <w:rFonts w:hint="eastAsia"/>
+        </w:rPr>
+        <w:t>工具，请看</w:t>
+      </w:r>
       <w:commentRangeStart w:id="12"/>
       <w:r>
         <w:rPr>
@@ -1051,7 +1138,7 @@
         <w:rPr>
           <w:rFonts w:hint="eastAsia"/>
         </w:rPr>
-        <w:t>2</w:t>
+        <w:t>13</w:t>
       </w:r>
       <w:r>
         <w:rPr>
@@ -1063,13 +1150,19 @@
         <w:rPr>
           <w:rFonts w:hint="eastAsia"/>
         </w:rPr>
-        <w:t>[Makefile</w:t>
-      </w:r>
-      <w:r>
-        <w:rPr>
-          <w:rFonts w:hint="eastAsia"/>
-        </w:rPr>
-        <w:t>简介</w:t>
+        <w:t>[GNU make</w:t>
+      </w:r>
+      <w:r>
+        <w:rPr>
+          <w:rFonts w:hint="eastAsia"/>
+        </w:rPr>
+        <w:t>特</w:t>
+      </w:r>
+      <w:r>
+        <w:rPr>
+          <w:rFonts w:hint="eastAsia"/>
+        </w:rPr>
+        <w:t>性</w:t>
       </w:r>
       <w:r>
         <w:rPr>
@@ -1093,7 +1186,7 @@
         <w:rPr>
           <w:rFonts w:hint="eastAsia"/>
         </w:rPr>
-        <w:t>3</w:t>
+        <w:t>143</w:t>
       </w:r>
       <w:r>
         <w:rPr>
@@ -1112,33 +1205,37 @@
         <w:rPr>
           <w:rFonts w:hint="eastAsia"/>
         </w:rPr>
-        <w:t>是例外，该章全都是简介。</w:t>
-      </w:r>
-    </w:p>
-    <w:p>
-      <w:r>
-        <w:rPr>
-          <w:rFonts w:hint="eastAsia"/>
-        </w:rPr>
-        <w:tab/>
-      </w:r>
-      <w:r>
-        <w:rPr>
-          <w:rFonts w:hint="eastAsia"/>
-        </w:rPr>
-        <w:t>如果你熟悉其他</w:t>
-      </w:r>
-      <w:r>
-        <w:rPr>
-          <w:rFonts w:hint="eastAsia"/>
-        </w:rPr>
-        <w:t>make</w:t>
-      </w:r>
-      <w:r>
-        <w:rPr>
-          <w:rFonts w:hint="eastAsia"/>
-        </w:rPr>
-        <w:t>工具，请看</w:t>
+        <w:t>，</w:t>
+      </w:r>
+      <w:r>
+        <w:rPr>
+          <w:rFonts w:hint="eastAsia"/>
+        </w:rPr>
+        <w:t>这一章</w:t>
+      </w:r>
+      <w:r>
+        <w:rPr>
+          <w:rFonts w:hint="eastAsia"/>
+        </w:rPr>
+        <w:t>列举了</w:t>
+      </w:r>
+      <w:r>
+        <w:rPr>
+          <w:rFonts w:hint="eastAsia"/>
+        </w:rPr>
+        <w:t>GNU make</w:t>
+      </w:r>
+      <w:r>
+        <w:rPr>
+          <w:rFonts w:hint="eastAsia"/>
+        </w:rPr>
+        <w:t>的加强，</w:t>
+      </w:r>
+      <w:r>
+        <w:rPr>
+          <w:rFonts w:hint="eastAsia"/>
+        </w:rPr>
+        <w:t>还有</w:t>
       </w:r>
       <w:commentRangeStart w:id="13"/>
       <w:r>
@@ -1151,7 +1248,7 @@
         <w:rPr>
           <w:rFonts w:hint="eastAsia"/>
         </w:rPr>
-        <w:t>13</w:t>
+        <w:t>14</w:t>
       </w:r>
       <w:r>
         <w:rPr>
@@ -1163,19 +1260,13 @@
         <w:rPr>
           <w:rFonts w:hint="eastAsia"/>
         </w:rPr>
-        <w:t>[GNU make</w:t>
-      </w:r>
-      <w:r>
-        <w:rPr>
-          <w:rFonts w:hint="eastAsia"/>
-        </w:rPr>
-        <w:t>特</w:t>
-      </w:r>
-      <w:r>
-        <w:rPr>
-          <w:rFonts w:hint="eastAsia"/>
-        </w:rPr>
-        <w:t>性</w:t>
+        <w:t>[</w:t>
+      </w:r>
+      <w:r>
+        <w:rPr>
+          <w:rFonts w:hint="eastAsia"/>
+        </w:rPr>
+        <w:t>不兼容点和不支持的特性</w:t>
       </w:r>
       <w:r>
         <w:rPr>
@@ -1199,7 +1290,7 @@
         <w:rPr>
           <w:rFonts w:hint="eastAsia"/>
         </w:rPr>
-        <w:t>143</w:t>
+        <w:t>147</w:t>
       </w:r>
       <w:r>
         <w:rPr>
@@ -1213,110 +1304,6 @@
           <w:rStyle w:val="a6"/>
         </w:rPr>
         <w:commentReference w:id="13"/>
-      </w:r>
-      <w:r>
-        <w:rPr>
-          <w:rFonts w:hint="eastAsia"/>
-        </w:rPr>
-        <w:t>，</w:t>
-      </w:r>
-      <w:r>
-        <w:rPr>
-          <w:rFonts w:hint="eastAsia"/>
-        </w:rPr>
-        <w:t>这一章</w:t>
-      </w:r>
-      <w:r>
-        <w:rPr>
-          <w:rFonts w:hint="eastAsia"/>
-        </w:rPr>
-        <w:t>列举了</w:t>
-      </w:r>
-      <w:r>
-        <w:rPr>
-          <w:rFonts w:hint="eastAsia"/>
-        </w:rPr>
-        <w:t>GNU make</w:t>
-      </w:r>
-      <w:r>
-        <w:rPr>
-          <w:rFonts w:hint="eastAsia"/>
-        </w:rPr>
-        <w:t>的加强，</w:t>
-      </w:r>
-      <w:r>
-        <w:rPr>
-          <w:rFonts w:hint="eastAsia"/>
-        </w:rPr>
-        <w:t>还有</w:t>
-      </w:r>
-      <w:commentRangeStart w:id="14"/>
-      <w:r>
-        <w:rPr>
-          <w:rFonts w:hint="eastAsia"/>
-        </w:rPr>
-        <w:t>第</w:t>
-      </w:r>
-      <w:r>
-        <w:rPr>
-          <w:rFonts w:hint="eastAsia"/>
-        </w:rPr>
-        <w:t>14</w:t>
-      </w:r>
-      <w:r>
-        <w:rPr>
-          <w:rFonts w:hint="eastAsia"/>
-        </w:rPr>
-        <w:t>章</w:t>
-      </w:r>
-      <w:r>
-        <w:rPr>
-          <w:rFonts w:hint="eastAsia"/>
-        </w:rPr>
-        <w:t>[</w:t>
-      </w:r>
-      <w:r>
-        <w:rPr>
-          <w:rFonts w:hint="eastAsia"/>
-        </w:rPr>
-        <w:t>不兼容点和不支持的特性</w:t>
-      </w:r>
-      <w:r>
-        <w:rPr>
-          <w:rFonts w:hint="eastAsia"/>
-        </w:rPr>
-        <w:t>]</w:t>
-      </w:r>
-      <w:r>
-        <w:rPr>
-          <w:rFonts w:hint="eastAsia"/>
-        </w:rPr>
-        <w:t>，</w:t>
-      </w:r>
-      <w:r>
-        <w:rPr>
-          <w:rFonts w:hint="eastAsia"/>
-        </w:rPr>
-        <w:t>第</w:t>
-      </w:r>
-      <w:r>
-        <w:rPr>
-          <w:rFonts w:hint="eastAsia"/>
-        </w:rPr>
-        <w:t>147</w:t>
-      </w:r>
-      <w:r>
-        <w:rPr>
-          <w:rFonts w:hint="eastAsia"/>
-        </w:rPr>
-        <w:t>页</w:t>
-      </w:r>
-      <w:commentRangeEnd w:id="14"/>
-      <w:r>
-        <w:rPr>
-          <w:rStyle w:val="a6"/>
-        </w:rPr>
-        <w:commentReference w:id="14"/>
       </w:r>
       <w:r>
         <w:rPr>
@@ -1389,18 +1376,148 @@
         </w:rPr>
         <w:t>快速总结，请看</w:t>
       </w:r>
+      <w:commentRangeStart w:id="14"/>
+      <w:r>
+        <w:rPr>
+          <w:rFonts w:hint="eastAsia"/>
+        </w:rPr>
+        <w:t>第</w:t>
+      </w:r>
+      <w:r>
+        <w:rPr>
+          <w:rFonts w:hint="eastAsia"/>
+        </w:rPr>
+        <w:t>9.7</w:t>
+      </w:r>
+      <w:r>
+        <w:rPr>
+          <w:rFonts w:hint="eastAsia"/>
+        </w:rPr>
+        <w:t>节</w:t>
+      </w:r>
+      <w:r>
+        <w:rPr>
+          <w:rFonts w:hint="eastAsia"/>
+        </w:rPr>
+        <w:t>[</w:t>
+      </w:r>
+      <w:r>
+        <w:rPr>
+          <w:rFonts w:hint="eastAsia"/>
+        </w:rPr>
+        <w:t>选项总览</w:t>
+      </w:r>
+      <w:r>
+        <w:rPr>
+          <w:rFonts w:hint="eastAsia"/>
+        </w:rPr>
+        <w:t>]</w:t>
+      </w:r>
+      <w:r>
+        <w:rPr>
+          <w:rFonts w:hint="eastAsia"/>
+        </w:rPr>
+        <w:t>，</w:t>
+      </w:r>
+      <w:r>
+        <w:rPr>
+          <w:rFonts w:hint="eastAsia"/>
+        </w:rPr>
+        <w:t>第</w:t>
+      </w:r>
+      <w:r>
+        <w:rPr>
+          <w:rFonts w:hint="eastAsia"/>
+        </w:rPr>
+        <w:t>104</w:t>
+      </w:r>
+      <w:r>
+        <w:rPr>
+          <w:rFonts w:hint="eastAsia"/>
+        </w:rPr>
+        <w:t>页</w:t>
+      </w:r>
+      <w:commentRangeEnd w:id="14"/>
+      <w:r>
+        <w:rPr>
+          <w:rStyle w:val="a6"/>
+        </w:rPr>
+        <w:commentReference w:id="14"/>
+      </w:r>
+      <w:r>
+        <w:rPr>
+          <w:rFonts w:hint="eastAsia"/>
+        </w:rPr>
+        <w:t>，</w:t>
+      </w:r>
       <w:commentRangeStart w:id="15"/>
       <w:r>
         <w:rPr>
           <w:rFonts w:hint="eastAsia"/>
         </w:rPr>
+        <w:t>附录</w:t>
+      </w:r>
+      <w:r>
+        <w:rPr>
+          <w:rFonts w:hint="eastAsia"/>
+        </w:rPr>
+        <w:t>A[</w:t>
+      </w:r>
+      <w:r>
+        <w:rPr>
+          <w:rFonts w:hint="eastAsia"/>
+        </w:rPr>
+        <w:t>快速索引</w:t>
+      </w:r>
+      <w:r>
+        <w:rPr>
+          <w:rFonts w:hint="eastAsia"/>
+        </w:rPr>
+        <w:t>]</w:t>
+      </w:r>
+      <w:r>
+        <w:rPr>
+          <w:rFonts w:hint="eastAsia"/>
+        </w:rPr>
+        <w:t>，第</w:t>
+      </w:r>
+      <w:r>
+        <w:rPr>
+          <w:rFonts w:hint="eastAsia"/>
+        </w:rPr>
+        <w:t>165</w:t>
+      </w:r>
+      <w:r>
+        <w:rPr>
+          <w:rFonts w:hint="eastAsia"/>
+        </w:rPr>
+        <w:t>页</w:t>
+      </w:r>
+      <w:commentRangeEnd w:id="15"/>
+      <w:r>
+        <w:rPr>
+          <w:rStyle w:val="a6"/>
+        </w:rPr>
+        <w:commentReference w:id="15"/>
+      </w:r>
+      <w:r>
+        <w:rPr>
+          <w:rFonts w:hint="eastAsia"/>
+        </w:rPr>
+        <w:t>，</w:t>
+      </w:r>
+      <w:commentRangeStart w:id="16"/>
+      <w:r>
+        <w:rPr>
+          <w:rFonts w:hint="eastAsia"/>
+        </w:rPr>
         <w:t>第</w:t>
       </w:r>
       <w:r>
         <w:rPr>
           <w:rFonts w:hint="eastAsia"/>
         </w:rPr>
-        <w:t>9.7</w:t>
+        <w:t>4.8</w:t>
       </w:r>
       <w:r>
         <w:rPr>
@@ -1418,7 +1535,7 @@
         <w:rPr>
           <w:rFonts w:hint="eastAsia"/>
         </w:rPr>
-        <w:t>选项总览</w:t>
+        <w:t>特殊目标</w:t>
       </w:r>
       <w:r>
         <w:rPr>
@@ -1430,19 +1547,13 @@
         <w:rPr>
           <w:rFonts w:hint="eastAsia"/>
         </w:rPr>
-        <w:t>，</w:t>
-      </w:r>
-      <w:r>
-        <w:rPr>
-          <w:rFonts w:hint="eastAsia"/>
-        </w:rPr>
-        <w:t>第</w:t>
-      </w:r>
-      <w:r>
-        <w:rPr>
-          <w:rFonts w:hint="eastAsia"/>
-        </w:rPr>
-        <w:t>104</w:t>
+        <w:t>，第</w:t>
+      </w:r>
+      <w:r>
+        <w:rPr>
+          <w:rFonts w:hint="eastAsia"/>
+        </w:rPr>
+        <w:t>32</w:t>
       </w:r>
       <w:r>
         <w:rPr>
@@ -1450,136 +1561,12 @@
         </w:rPr>
         <w:t>页</w:t>
       </w:r>
-      <w:commentRangeEnd w:id="15"/>
+      <w:commentRangeEnd w:id="16"/>
       <w:r>
         <w:rPr>
           <w:rStyle w:val="a6"/>
         </w:rPr>
-        <w:commentReference w:id="15"/>
-      </w:r>
-      <w:r>
-        <w:rPr>
-          <w:rFonts w:hint="eastAsia"/>
-        </w:rPr>
-        <w:t>，</w:t>
-      </w:r>
-      <w:commentRangeStart w:id="16"/>
-      <w:r>
-        <w:rPr>
-          <w:rFonts w:hint="eastAsia"/>
-        </w:rPr>
-        <w:t>附录</w:t>
-      </w:r>
-      <w:r>
-        <w:rPr>
-          <w:rFonts w:hint="eastAsia"/>
-        </w:rPr>
-        <w:t>A[</w:t>
-      </w:r>
-      <w:r>
-        <w:rPr>
-          <w:rFonts w:hint="eastAsia"/>
-        </w:rPr>
-        <w:t>快速索引</w:t>
-      </w:r>
-      <w:r>
-        <w:rPr>
-          <w:rFonts w:hint="eastAsia"/>
-        </w:rPr>
-        <w:t>]</w:t>
-      </w:r>
-      <w:r>
-        <w:rPr>
-          <w:rFonts w:hint="eastAsia"/>
-        </w:rPr>
-        <w:t>，第</w:t>
-      </w:r>
-      <w:r>
-        <w:rPr>
-          <w:rFonts w:hint="eastAsia"/>
-        </w:rPr>
-        <w:t>165</w:t>
-      </w:r>
-      <w:r>
-        <w:rPr>
-          <w:rFonts w:hint="eastAsia"/>
-        </w:rPr>
-        <w:t>页</w:t>
-      </w:r>
-      <w:commentRangeEnd w:id="16"/>
-      <w:r>
-        <w:rPr>
-          <w:rStyle w:val="a6"/>
-        </w:rPr>
         <w:commentReference w:id="16"/>
-      </w:r>
-      <w:r>
-        <w:rPr>
-          <w:rFonts w:hint="eastAsia"/>
-        </w:rPr>
-        <w:t>，</w:t>
-      </w:r>
-      <w:commentRangeStart w:id="17"/>
-      <w:r>
-        <w:rPr>
-          <w:rFonts w:hint="eastAsia"/>
-        </w:rPr>
-        <w:t>第</w:t>
-      </w:r>
-      <w:r>
-        <w:rPr>
-          <w:rFonts w:hint="eastAsia"/>
-        </w:rPr>
-        <w:t>4.8</w:t>
-      </w:r>
-      <w:r>
-        <w:rPr>
-          <w:rFonts w:hint="eastAsia"/>
-        </w:rPr>
-        <w:t>节</w:t>
-      </w:r>
-      <w:r>
-        <w:rPr>
-          <w:rFonts w:hint="eastAsia"/>
-        </w:rPr>
-        <w:t>[</w:t>
-      </w:r>
-      <w:r>
-        <w:rPr>
-          <w:rFonts w:hint="eastAsia"/>
-        </w:rPr>
-        <w:t>特殊目标</w:t>
-      </w:r>
-      <w:r>
-        <w:rPr>
-          <w:rFonts w:hint="eastAsia"/>
-        </w:rPr>
-        <w:t>]</w:t>
-      </w:r>
-      <w:r>
-        <w:rPr>
-          <w:rFonts w:hint="eastAsia"/>
-        </w:rPr>
-        <w:t>，第</w:t>
-      </w:r>
-      <w:r>
-        <w:rPr>
-          <w:rFonts w:hint="eastAsia"/>
-        </w:rPr>
-        <w:t>32</w:t>
-      </w:r>
-      <w:r>
-        <w:rPr>
-          <w:rFonts w:hint="eastAsia"/>
-        </w:rPr>
-        <w:t>页</w:t>
-      </w:r>
-      <w:commentRangeEnd w:id="17"/>
-      <w:r>
-        <w:rPr>
-          <w:rStyle w:val="a6"/>
-        </w:rPr>
-        <w:commentReference w:id="17"/>
       </w:r>
       <w:r>
         <w:rPr>
@@ -1985,8 +1972,8 @@
         </w:rPr>
         <w:tab/>
       </w:r>
-      <w:bookmarkStart w:id="18" w:name="OLE_LINK3"/>
-      <w:bookmarkStart w:id="19" w:name="OLE_LINK4"/>
+      <w:bookmarkStart w:id="17" w:name="OLE_LINK3"/>
+      <w:bookmarkStart w:id="18" w:name="OLE_LINK4"/>
       <w:r>
         <w:fldChar w:fldCharType="begin"/>
       </w:r>
@@ -2015,8 +2002,8 @@
       <w:r>
         <w:fldChar w:fldCharType="end"/>
       </w:r>
+      <w:bookmarkEnd w:id="17"/>
       <w:bookmarkEnd w:id="18"/>
-      <w:bookmarkEnd w:id="19"/>
     </w:p>
     <w:p>
       <w:r>
@@ -2372,7 +2359,7 @@
         </w:rPr>
         <w:t>更复杂的示例，请看</w:t>
       </w:r>
-      <w:commentRangeStart w:id="20"/>
+      <w:commentRangeStart w:id="19"/>
       <w:r>
         <w:rPr>
           <w:rFonts w:hint="eastAsia"/>
@@ -2421,12 +2408,12 @@
         </w:rPr>
         <w:t>页</w:t>
       </w:r>
-      <w:commentRangeEnd w:id="20"/>
+      <w:commentRangeEnd w:id="19"/>
       <w:r>
         <w:rPr>
           <w:rStyle w:val="a6"/>
         </w:rPr>
-        <w:commentReference w:id="20"/>
+        <w:commentReference w:id="19"/>
       </w:r>
       <w:r>
         <w:rPr>
@@ -2460,8 +2447,8 @@
         </w:rPr>
         <w:t>重新编译</w:t>
       </w:r>
-      <w:bookmarkStart w:id="21" w:name="OLE_LINK9"/>
-      <w:bookmarkStart w:id="22" w:name="OLE_LINK10"/>
+      <w:bookmarkStart w:id="20" w:name="OLE_LINK9"/>
+      <w:bookmarkStart w:id="21" w:name="OLE_LINK10"/>
       <w:r>
         <w:rPr>
           <w:rFonts w:hint="eastAsia"/>
@@ -2470,8 +2457,8 @@
         </w:rPr>
         <w:t>edit</w:t>
       </w:r>
+      <w:bookmarkEnd w:id="20"/>
       <w:bookmarkEnd w:id="21"/>
-      <w:bookmarkEnd w:id="22"/>
       <w:r>
         <w:rPr>
           <w:rFonts w:hint="eastAsia"/>
@@ -2818,7 +2805,7 @@
         </w:rPr>
         <w:t>（请看</w:t>
       </w:r>
-      <w:commentRangeStart w:id="23"/>
+      <w:commentRangeStart w:id="22"/>
       <w:r>
         <w:rPr>
           <w:rFonts w:hint="eastAsia"/>
@@ -2881,12 +2868,12 @@
         </w:rPr>
         <w:t>页</w:t>
       </w:r>
-      <w:commentRangeEnd w:id="23"/>
+      <w:commentRangeEnd w:id="22"/>
       <w:r>
         <w:rPr>
           <w:rStyle w:val="a6"/>
         </w:rPr>
-        <w:commentReference w:id="23"/>
+        <w:commentReference w:id="22"/>
       </w:r>
       <w:r>
         <w:rPr>
@@ -3135,7 +3122,7 @@
         </w:rPr>
         <w:t>（请看</w:t>
       </w:r>
-      <w:commentRangeStart w:id="24"/>
+      <w:commentRangeStart w:id="23"/>
       <w:r>
         <w:rPr>
           <w:rFonts w:hint="eastAsia"/>
@@ -3190,12 +3177,12 @@
         </w:rPr>
         <w:t>页</w:t>
       </w:r>
-      <w:commentRangeEnd w:id="24"/>
+      <w:commentRangeEnd w:id="23"/>
       <w:r>
         <w:rPr>
           <w:rStyle w:val="a6"/>
         </w:rPr>
-        <w:commentReference w:id="24"/>
+        <w:commentReference w:id="23"/>
       </w:r>
       <w:r>
         <w:rPr>
@@ -3452,7 +3439,7 @@
         </w:rPr>
         <w:t>一个规则还可以指明如何以及何时执行一个操作。请看</w:t>
       </w:r>
-      <w:commentRangeStart w:id="25"/>
+      <w:commentRangeStart w:id="24"/>
       <w:r>
         <w:rPr>
           <w:rFonts w:hint="eastAsia"/>
@@ -3507,12 +3494,12 @@
         </w:rPr>
         <w:t>页</w:t>
       </w:r>
-      <w:commentRangeEnd w:id="25"/>
+      <w:commentRangeEnd w:id="24"/>
       <w:r>
         <w:rPr>
           <w:rStyle w:val="a6"/>
         </w:rPr>
-        <w:commentReference w:id="25"/>
+        <w:commentReference w:id="24"/>
       </w:r>
       <w:r>
         <w:rPr>
@@ -3750,141 +3737,141 @@
       <w:r>
         <w:t>’</w:t>
       </w:r>
-      <w:bookmarkStart w:id="26" w:name="OLE_LINK11"/>
-      <w:bookmarkStart w:id="27" w:name="OLE_LINK12"/>
+      <w:bookmarkStart w:id="25" w:name="OLE_LINK11"/>
+      <w:bookmarkStart w:id="26" w:name="OLE_LINK12"/>
       <w:r>
         <w:rPr>
           <w:rFonts w:hint="eastAsia"/>
         </w:rPr>
         <w:t>def</w:t>
       </w:r>
+      <w:bookmarkEnd w:id="25"/>
       <w:bookmarkEnd w:id="26"/>
+      <w:r>
+        <w:rPr>
+          <w:rFonts w:hint="eastAsia"/>
+        </w:rPr>
+        <w:t>s</w:t>
+      </w:r>
+      <w:r>
+        <w:rPr>
+          <w:rFonts w:hint="eastAsia"/>
+        </w:rPr>
+        <w:t>.h</w:t>
+      </w:r>
+      <w:r>
+        <w:t>’</w:t>
+      </w:r>
+      <w:r>
+        <w:rPr>
+          <w:rFonts w:hint="eastAsia"/>
+        </w:rPr>
+        <w:t>，但是只有定义了编辑命令的文件包含</w:t>
+      </w:r>
+      <w:r>
+        <w:t>’</w:t>
+      </w:r>
+      <w:r>
+        <w:rPr>
+          <w:rFonts w:hint="eastAsia"/>
+        </w:rPr>
+        <w:t>command.h</w:t>
+      </w:r>
+      <w:r>
+        <w:t>’</w:t>
+      </w:r>
+      <w:r>
+        <w:rPr>
+          <w:rFonts w:hint="eastAsia"/>
+        </w:rPr>
+        <w:t>，</w:t>
+      </w:r>
+      <w:r>
+        <w:rPr>
+          <w:rFonts w:hint="eastAsia"/>
+        </w:rPr>
+        <w:t>只有改变编辑器的文件包含</w:t>
+      </w:r>
+      <w:r>
+        <w:t>’</w:t>
+      </w:r>
+      <w:r>
+        <w:rPr>
+          <w:rFonts w:hint="eastAsia"/>
+        </w:rPr>
+        <w:t>buffer.h</w:t>
+      </w:r>
+      <w:r>
+        <w:t>’</w:t>
+      </w:r>
+      <w:r>
+        <w:rPr>
+          <w:rFonts w:hint="eastAsia"/>
+        </w:rPr>
+        <w:t>。</w:t>
+      </w:r>
+    </w:p>
+    <w:p>
+      <w:bookmarkStart w:id="27" w:name="OLE_LINK13"/>
+      <w:bookmarkStart w:id="28" w:name="OLE_LINK14"/>
+      <w:bookmarkStart w:id="29" w:name="OLE_LINK15"/>
+      <w:bookmarkStart w:id="30" w:name="OLE_LINK16"/>
+      <w:r>
+        <w:rPr>
+          <w:rFonts w:hint="eastAsia"/>
+        </w:rPr>
+        <w:tab/>
+      </w:r>
       <w:bookmarkEnd w:id="27"/>
-      <w:r>
-        <w:rPr>
-          <w:rFonts w:hint="eastAsia"/>
-        </w:rPr>
-        <w:t>s</w:t>
-      </w:r>
-      <w:r>
-        <w:rPr>
-          <w:rFonts w:hint="eastAsia"/>
-        </w:rPr>
-        <w:t>.h</w:t>
-      </w:r>
-      <w:r>
-        <w:t>’</w:t>
-      </w:r>
-      <w:r>
-        <w:rPr>
-          <w:rFonts w:hint="eastAsia"/>
-        </w:rPr>
-        <w:t>，但是只有定义了编辑命令的文件包含</w:t>
-      </w:r>
-      <w:r>
-        <w:t>’</w:t>
-      </w:r>
-      <w:r>
-        <w:rPr>
-          <w:rFonts w:hint="eastAsia"/>
-        </w:rPr>
-        <w:t>command.h</w:t>
-      </w:r>
-      <w:r>
-        <w:t>’</w:t>
-      </w:r>
-      <w:r>
-        <w:rPr>
-          <w:rFonts w:hint="eastAsia"/>
-        </w:rPr>
-        <w:t>，</w:t>
-      </w:r>
-      <w:r>
-        <w:rPr>
-          <w:rFonts w:hint="eastAsia"/>
-        </w:rPr>
-        <w:t>只有改变编辑器的文件包含</w:t>
-      </w:r>
-      <w:r>
-        <w:t>’</w:t>
-      </w:r>
-      <w:r>
-        <w:rPr>
-          <w:rFonts w:hint="eastAsia"/>
-        </w:rPr>
-        <w:t>buffer.h</w:t>
-      </w:r>
-      <w:r>
-        <w:t>’</w:t>
-      </w:r>
-      <w:r>
-        <w:rPr>
-          <w:rFonts w:hint="eastAsia"/>
-        </w:rPr>
-        <w:t>。</w:t>
-      </w:r>
-    </w:p>
-    <w:p>
-      <w:bookmarkStart w:id="28" w:name="OLE_LINK13"/>
-      <w:bookmarkStart w:id="29" w:name="OLE_LINK14"/>
-      <w:bookmarkStart w:id="30" w:name="OLE_LINK15"/>
-      <w:bookmarkStart w:id="31" w:name="OLE_LINK16"/>
-      <w:r>
-        <w:rPr>
-          <w:rFonts w:hint="eastAsia"/>
-        </w:rPr>
+      <w:bookmarkEnd w:id="28"/>
+      <w:r>
+        <w:t>edit: main.o kbd.o command.o display.o \</w:t>
+      </w:r>
+    </w:p>
+    <w:p>
+      <w:r>
         <w:tab/>
       </w:r>
-      <w:bookmarkEnd w:id="28"/>
-      <w:bookmarkEnd w:id="29"/>
-      <w:r>
-        <w:t>edit: main.o kbd.o command.o display.o \</w:t>
-      </w:r>
-    </w:p>
-    <w:p>
-      <w:r>
+      <w:r>
+        <w:rPr>
+          <w:rFonts w:hint="eastAsia"/>
+        </w:rPr>
         <w:tab/>
       </w:r>
       <w:r>
-        <w:rPr>
-          <w:rFonts w:hint="eastAsia"/>
-        </w:rPr>
+        <w:t>insert.o search.o files.o utils.o</w:t>
+      </w:r>
+    </w:p>
+    <w:p>
+      <w:r>
         <w:tab/>
       </w:r>
       <w:r>
+        <w:rPr>
+          <w:rFonts w:hint="eastAsia"/>
+        </w:rPr>
+        <w:tab/>
+      </w:r>
+      <w:r>
+        <w:t>cc -o edit main.o kbd.o command.o display.o \</w:t>
+      </w:r>
+    </w:p>
+    <w:p>
+      <w:r>
+        <w:tab/>
+      </w:r>
+      <w:r>
+        <w:rPr>
+          <w:rFonts w:hint="eastAsia"/>
+        </w:rPr>
+        <w:tab/>
+      </w:r>
+      <w:r>
         <w:t>insert.o search.o files.o utils.o</w:t>
       </w:r>
     </w:p>
-    <w:p>
-      <w:r>
-        <w:tab/>
-      </w:r>
-      <w:r>
-        <w:rPr>
-          <w:rFonts w:hint="eastAsia"/>
-        </w:rPr>
-        <w:tab/>
-      </w:r>
-      <w:r>
-        <w:t>cc -o edit main.o kbd.o command.o display.o \</w:t>
-      </w:r>
-    </w:p>
-    <w:p>
-      <w:r>
-        <w:tab/>
-      </w:r>
-      <w:r>
-        <w:rPr>
-          <w:rFonts w:hint="eastAsia"/>
-        </w:rPr>
-        <w:tab/>
-      </w:r>
-      <w:r>
-        <w:t>insert.o search.o files.o utils.o</w:t>
-      </w:r>
-    </w:p>
+    <w:bookmarkEnd w:id="29"/>
     <w:bookmarkEnd w:id="30"/>
-    <w:bookmarkEnd w:id="31"/>
     <w:p/>
     <w:p>
       <w:r>
@@ -4037,7 +4024,7 @@
         </w:rPr>
         <w:t>请看</w:t>
       </w:r>
-      <w:commentRangeStart w:id="32"/>
+      <w:commentRangeStart w:id="31"/>
       <w:r>
         <w:rPr>
           <w:rFonts w:hint="eastAsia"/>
@@ -4092,12 +4079,12 @@
         </w:rPr>
         <w:t>页</w:t>
       </w:r>
-      <w:commentRangeEnd w:id="32"/>
+      <w:commentRangeEnd w:id="31"/>
       <w:r>
         <w:rPr>
           <w:rStyle w:val="a6"/>
         </w:rPr>
-        <w:commentReference w:id="32"/>
+        <w:commentReference w:id="31"/>
       </w:r>
       <w:r>
         <w:rPr>
@@ -4983,7 +4970,21 @@
         <w:rPr>
           <w:rFonts w:hint="eastAsia"/>
         </w:rPr>
-        <w:t>mean</w:t>
+        <w:t>c</w:t>
+      </w:r>
+      <w:r>
+        <w:rPr>
+          <w:rFonts w:hint="eastAsia"/>
+        </w:rPr>
+        <w:t>l</w:t>
+      </w:r>
+      <w:bookmarkStart w:id="32" w:name="_GoBack"/>
+      <w:bookmarkEnd w:id="32"/>
+      <w:r>
+        <w:rPr>
+          <w:rFonts w:hint="eastAsia"/>
+        </w:rPr>
+        <w:t>ean</w:t>
       </w:r>
       <w:r>
         <w:t>’</w:t>
@@ -9521,7 +9522,7 @@
 
 <file path=word/comments.xml><?xml version="1.0" encoding="utf-8"?>
 <w:comments xmlns:wpc="http://schemas.microsoft.com/office/word/2010/wordprocessingCanvas" xmlns:mc="http://schemas.openxmlformats.org/markup-compatibility/2006" xmlns:o="urn:schemas-microsoft-com:office:office" xmlns:r="http://schemas.openxmlformats.org/officeDocument/2006/relationships" xmlns:m="http://schemas.openxmlformats.org/officeDocument/2006/math" xmlns:v="urn:schemas-microsoft-com:vml" xmlns:wp14="http://schemas.microsoft.com/office/word/2010/wordprocessingDrawing" xmlns:wp="http://schemas.openxmlformats.org/drawingml/2006/wordprocessingDrawing" xmlns:w10="urn:schemas-microsoft-com:office:word" xmlns:w="http://schemas.openxmlformats.org/wordprocessingml/2006/main" xmlns:w14="http://schemas.microsoft.com/office/word/2010/wordml" xmlns:wpg="http://schemas.microsoft.com/office/word/2010/wordprocessingGroup" xmlns:wpi="http://schemas.microsoft.com/office/word/2010/wordprocessingInk" xmlns:wne="http://schemas.microsoft.com/office/word/2006/wordml" xmlns:wps="http://schemas.microsoft.com/office/word/2010/wordprocessingShape" mc:Ignorable="w14 wp14">
-  <w:comment w:id="9" w:author="微软中国" w:date="2014-05-04T09:28:00Z" w:initials="微软中国">
+  <w:comment w:id="8" w:author="微软中国" w:date="2014-05-04T09:28:00Z" w:initials="微软中国">
     <w:p>
       <w:pPr>
         <w:pStyle w:val="a7"/>
@@ -9540,7 +9541,7 @@
       </w:r>
     </w:p>
   </w:comment>
-  <w:comment w:id="12" w:author="微软中国" w:date="2014-05-04T09:52:00Z" w:initials="微软中国">
+  <w:comment w:id="11" w:author="微软中国" w:date="2014-05-04T09:52:00Z" w:initials="微软中国">
     <w:p>
       <w:pPr>
         <w:pStyle w:val="a7"/>
@@ -9559,7 +9560,7 @@
       </w:r>
     </w:p>
   </w:comment>
-  <w:comment w:id="13" w:author="微软中国" w:date="2014-05-04T09:51:00Z" w:initials="微软中国">
+  <w:comment w:id="12" w:author="微软中国" w:date="2014-05-04T09:51:00Z" w:initials="微软中国">
     <w:p>
       <w:pPr>
         <w:pStyle w:val="a7"/>
@@ -9578,7 +9579,7 @@
       </w:r>
     </w:p>
   </w:comment>
-  <w:comment w:id="14" w:author="微软中国" w:date="2014-05-04T09:55:00Z" w:initials="微软中国">
+  <w:comment w:id="13" w:author="微软中国" w:date="2014-05-04T09:55:00Z" w:initials="微软中国">
     <w:p>
       <w:pPr>
         <w:pStyle w:val="a7"/>
@@ -9597,7 +9598,7 @@
       </w:r>
     </w:p>
   </w:comment>
-  <w:comment w:id="15" w:author="微软中国" w:date="2014-05-04T09:58:00Z" w:initials="微软中国">
+  <w:comment w:id="14" w:author="微软中国" w:date="2014-05-04T09:58:00Z" w:initials="微软中国">
     <w:p>
       <w:pPr>
         <w:pStyle w:val="a7"/>
@@ -9616,7 +9617,7 @@
       </w:r>
     </w:p>
   </w:comment>
-  <w:comment w:id="16" w:author="微软中国" w:date="2014-05-04T09:59:00Z" w:initials="微软中国">
+  <w:comment w:id="15" w:author="微软中国" w:date="2014-05-04T09:59:00Z" w:initials="微软中国">
     <w:p>
       <w:pPr>
         <w:pStyle w:val="a7"/>
@@ -9635,7 +9636,7 @@
       </w:r>
     </w:p>
   </w:comment>
-  <w:comment w:id="17" w:author="微软中国" w:date="2014-05-04T10:01:00Z" w:initials="微软中国">
+  <w:comment w:id="16" w:author="微软中国" w:date="2014-05-04T10:01:00Z" w:initials="微软中国">
     <w:p>
       <w:pPr>
         <w:pStyle w:val="a7"/>
@@ -9654,7 +9655,7 @@
       </w:r>
     </w:p>
   </w:comment>
-  <w:comment w:id="20" w:author="微软中国" w:date="2014-05-04T10:51:00Z" w:initials="微软中国">
+  <w:comment w:id="19" w:author="微软中国" w:date="2014-05-04T10:51:00Z" w:initials="微软中国">
     <w:p>
       <w:pPr>
         <w:pStyle w:val="a7"/>
@@ -9673,7 +9674,7 @@
       </w:r>
     </w:p>
   </w:comment>
-  <w:comment w:id="23" w:author="微软中国" w:date="2014-05-04T11:06:00Z" w:initials="微软中国">
+  <w:comment w:id="22" w:author="微软中国" w:date="2014-05-04T11:06:00Z" w:initials="微软中国">
     <w:p>
       <w:pPr>
         <w:pStyle w:val="a7"/>
@@ -9692,7 +9693,7 @@
       </w:r>
     </w:p>
   </w:comment>
-  <w:comment w:id="24" w:author="微软中国" w:date="2014-05-04T11:22:00Z" w:initials="微软中国">
+  <w:comment w:id="23" w:author="微软中国" w:date="2014-05-04T11:22:00Z" w:initials="微软中国">
     <w:p>
       <w:pPr>
         <w:pStyle w:val="a7"/>
@@ -9711,7 +9712,7 @@
       </w:r>
     </w:p>
   </w:comment>
-  <w:comment w:id="25" w:author="微软中国" w:date="2014-05-04T11:28:00Z" w:initials="微软中国">
+  <w:comment w:id="24" w:author="微软中国" w:date="2014-05-04T11:28:00Z" w:initials="微软中国">
     <w:p>
       <w:pPr>
         <w:pStyle w:val="a7"/>
@@ -9724,7 +9725,7 @@
       </w:r>
     </w:p>
   </w:comment>
-  <w:comment w:id="32" w:author="微软中国" w:date="2014-05-04T12:51:00Z" w:initials="微软中国">
+  <w:comment w:id="31" w:author="微软中国" w:date="2014-05-04T12:51:00Z" w:initials="微软中国">
     <w:p>
       <w:pPr>
         <w:pStyle w:val="a7"/>
@@ -9973,7 +9974,7 @@
             <w:noProof/>
             <w:lang w:val="zh-CN"/>
           </w:rPr>
-          <w:t>13</w:t>
+          <w:t>7</w:t>
         </w:r>
         <w:r>
           <w:fldChar w:fldCharType="end"/>
@@ -11995,7 +11996,7 @@
 </file>
 
 <file path=customXml/itemProps1.xml><?xml version="1.0" encoding="utf-8"?>
-<ds:datastoreItem xmlns:ds="http://schemas.openxmlformats.org/officeDocument/2006/customXml" ds:itemID="{94FC7F91-4CE7-4369-800C-FBABC24BDC2C}">
+<ds:datastoreItem xmlns:ds="http://schemas.openxmlformats.org/officeDocument/2006/customXml" ds:itemID="{3CAEE8E5-E8AF-4F4B-82FC-B522838E8AC7}">
   <ds:schemaRefs>
     <ds:schemaRef ds:uri="http://schemas.openxmlformats.org/officeDocument/2006/bibliography"/>
   </ds:schemaRefs>

</xml_diff>